<commit_message>
Agregado pdf de la guia de estilo
</commit_message>
<xml_diff>
--- a/Guia de estilo.docx
+++ b/Guia de estilo.docx
@@ -434,7 +434,25 @@
                                       <w:color w:val="1F497D" w:themeColor="text2"/>
                                       <w:sz w:val="36"/>
                                     </w:rPr>
-                                    <w:t>Cristian Fernandez Tirado</w:t>
+                                    <w:t xml:space="preserve">Cristian </w:t>
+                                  </w:r>
+                                  <w:proofErr w:type="spellStart"/>
+                                  <w:r>
+                                    <w:rPr>
+                                      <w:b/>
+                                      <w:color w:val="1F497D" w:themeColor="text2"/>
+                                      <w:sz w:val="36"/>
+                                    </w:rPr>
+                                    <w:t>Fernandez</w:t>
+                                  </w:r>
+                                  <w:proofErr w:type="spellEnd"/>
+                                  <w:r>
+                                    <w:rPr>
+                                      <w:b/>
+                                      <w:color w:val="1F497D" w:themeColor="text2"/>
+                                      <w:sz w:val="36"/>
+                                    </w:rPr>
+                                    <w:t xml:space="preserve"> Tirado</w:t>
                                   </w:r>
                                 </w:p>
                               </w:sdtContent>
@@ -693,7 +711,25 @@
                                 <w:color w:val="1F497D" w:themeColor="text2"/>
                                 <w:sz w:val="36"/>
                               </w:rPr>
-                              <w:t>Cristian Fernandez Tirado</w:t>
+                              <w:t xml:space="preserve">Cristian </w:t>
+                            </w:r>
+                            <w:proofErr w:type="spellStart"/>
+                            <w:r>
+                              <w:rPr>
+                                <w:b/>
+                                <w:color w:val="1F497D" w:themeColor="text2"/>
+                                <w:sz w:val="36"/>
+                              </w:rPr>
+                              <w:t>Fernandez</w:t>
+                            </w:r>
+                            <w:proofErr w:type="spellEnd"/>
+                            <w:r>
+                              <w:rPr>
+                                <w:b/>
+                                <w:color w:val="1F497D" w:themeColor="text2"/>
+                                <w:sz w:val="36"/>
+                              </w:rPr>
+                              <w:t xml:space="preserve"> Tirado</w:t>
                             </w:r>
                           </w:p>
                         </w:sdtContent>
@@ -2870,8 +2906,18 @@
           <w:sz w:val="24"/>
           <w:szCs w:val="24"/>
         </w:rPr>
-        <w:t>Herramientas, librerías y Frameworks</w:t>
-      </w:r>
+        <w:t xml:space="preserve">Herramientas, librerías y </w:t>
+      </w:r>
+      <w:proofErr w:type="spellStart"/>
+      <w:r>
+        <w:rPr>
+          <w:rFonts w:cstheme="minorHAnsi"/>
+          <w:sz w:val="24"/>
+          <w:szCs w:val="24"/>
+        </w:rPr>
+        <w:t>Frameworks</w:t>
+      </w:r>
+      <w:proofErr w:type="spellEnd"/>
     </w:p>
     <w:p>
       <w:pPr>
@@ -2909,7 +2955,25 @@
           <w:sz w:val="24"/>
           <w:szCs w:val="24"/>
         </w:rPr>
-        <w:t xml:space="preserve"> en framework de </w:t>
+        <w:t xml:space="preserve"> en </w:t>
+      </w:r>
+      <w:proofErr w:type="spellStart"/>
+      <w:r>
+        <w:rPr>
+          <w:rFonts w:cstheme="minorHAnsi"/>
+          <w:sz w:val="24"/>
+          <w:szCs w:val="24"/>
+        </w:rPr>
+        <w:t>framework</w:t>
+      </w:r>
+      <w:proofErr w:type="spellEnd"/>
+      <w:r>
+        <w:rPr>
+          <w:rFonts w:cstheme="minorHAnsi"/>
+          <w:sz w:val="24"/>
+          <w:szCs w:val="24"/>
+        </w:rPr>
+        <w:t xml:space="preserve"> de </w:t>
       </w:r>
       <w:r>
         <w:rPr>
@@ -2927,7 +2991,25 @@
           <w:sz w:val="24"/>
           <w:szCs w:val="24"/>
         </w:rPr>
-        <w:t xml:space="preserve">el procesador css </w:t>
+        <w:t xml:space="preserve">el procesador </w:t>
+      </w:r>
+      <w:proofErr w:type="spellStart"/>
+      <w:r>
+        <w:rPr>
+          <w:rFonts w:cstheme="minorHAnsi"/>
+          <w:sz w:val="24"/>
+          <w:szCs w:val="24"/>
+        </w:rPr>
+        <w:t>css</w:t>
+      </w:r>
+      <w:proofErr w:type="spellEnd"/>
+      <w:r>
+        <w:rPr>
+          <w:rFonts w:cstheme="minorHAnsi"/>
+          <w:sz w:val="24"/>
+          <w:szCs w:val="24"/>
+        </w:rPr>
+        <w:t xml:space="preserve"> </w:t>
       </w:r>
       <w:r>
         <w:rPr>
@@ -3082,6 +3164,7 @@
         </w:rPr>
         <w:t xml:space="preserve"> se utilizará la fuente </w:t>
       </w:r>
+      <w:proofErr w:type="spellStart"/>
       <w:r>
         <w:rPr>
           <w:rFonts w:cstheme="minorHAnsi"/>
@@ -3092,6 +3175,7 @@
         </w:rPr>
         <w:t>Roboto</w:t>
       </w:r>
+      <w:proofErr w:type="spellEnd"/>
       <w:r>
         <w:rPr>
           <w:rFonts w:cstheme="minorHAnsi"/>
@@ -3126,6 +3210,7 @@
         </w:rPr>
         <w:t xml:space="preserve"> estética se utilizará la fuente </w:t>
       </w:r>
+      <w:proofErr w:type="spellStart"/>
       <w:r>
         <w:rPr>
           <w:rFonts w:cstheme="minorHAnsi"/>
@@ -3136,6 +3221,7 @@
         </w:rPr>
         <w:t>Vibur</w:t>
       </w:r>
+      <w:proofErr w:type="spellEnd"/>
       <w:r>
         <w:rPr>
           <w:rFonts w:cstheme="minorHAnsi"/>
@@ -6178,8 +6264,13 @@
           </w:tcPr>
           <w:p>
             <w:r>
-              <w:t>Color fondo nav</w:t>
-            </w:r>
+              <w:t xml:space="preserve">Color fondo </w:t>
+            </w:r>
+            <w:proofErr w:type="spellStart"/>
+            <w:r>
+              <w:t>nav</w:t>
+            </w:r>
+            <w:proofErr w:type="spellEnd"/>
           </w:p>
         </w:tc>
         <w:tc>
@@ -6505,6 +6596,7 @@
                 <w:lang w:eastAsia="es-ES"/>
               </w:rPr>
             </w:pPr>
+            <w:proofErr w:type="spellStart"/>
             <w:r>
               <w:rPr>
                 <w:rFonts w:ascii="Arial" w:eastAsia="Times New Roman" w:hAnsi="Arial" w:cs="Arial"/>
@@ -6515,6 +6607,7 @@
               </w:rPr>
               <w:t>FontAwesome</w:t>
             </w:r>
+            <w:proofErr w:type="spellEnd"/>
           </w:p>
         </w:tc>
       </w:tr>
@@ -6733,7 +6826,73 @@
                 <w:szCs w:val="24"/>
                 <w:lang w:val="en-US" w:eastAsia="es-ES"/>
               </w:rPr>
-              <w:t>&lt;i class="fab fa-facebook-f"&gt;&lt;/i&gt;</w:t>
+              <w:t>&lt;</w:t>
+            </w:r>
+            <w:proofErr w:type="spellStart"/>
+            <w:r>
+              <w:rPr>
+                <w:rFonts w:ascii="Arial" w:eastAsia="Times New Roman" w:hAnsi="Arial" w:cs="Arial"/>
+                <w:color w:val="000000"/>
+                <w:sz w:val="24"/>
+                <w:szCs w:val="24"/>
+                <w:lang w:val="en-US" w:eastAsia="es-ES"/>
+              </w:rPr>
+              <w:t>i</w:t>
+            </w:r>
+            <w:proofErr w:type="spellEnd"/>
+            <w:r>
+              <w:rPr>
+                <w:rFonts w:ascii="Arial" w:eastAsia="Times New Roman" w:hAnsi="Arial" w:cs="Arial"/>
+                <w:color w:val="000000"/>
+                <w:sz w:val="24"/>
+                <w:szCs w:val="24"/>
+                <w:lang w:val="en-US" w:eastAsia="es-ES"/>
+              </w:rPr>
+              <w:t xml:space="preserve"> class="fab fa-</w:t>
+            </w:r>
+            <w:proofErr w:type="spellStart"/>
+            <w:r>
+              <w:rPr>
+                <w:rFonts w:ascii="Arial" w:eastAsia="Times New Roman" w:hAnsi="Arial" w:cs="Arial"/>
+                <w:color w:val="000000"/>
+                <w:sz w:val="24"/>
+                <w:szCs w:val="24"/>
+                <w:lang w:val="en-US" w:eastAsia="es-ES"/>
+              </w:rPr>
+              <w:t>facebook</w:t>
+            </w:r>
+            <w:proofErr w:type="spellEnd"/>
+            <w:r>
+              <w:rPr>
+                <w:rFonts w:ascii="Arial" w:eastAsia="Times New Roman" w:hAnsi="Arial" w:cs="Arial"/>
+                <w:color w:val="000000"/>
+                <w:sz w:val="24"/>
+                <w:szCs w:val="24"/>
+                <w:lang w:val="en-US" w:eastAsia="es-ES"/>
+              </w:rPr>
+              <w:t>-f"&gt;&lt;/</w:t>
+            </w:r>
+            <w:proofErr w:type="spellStart"/>
+            <w:r>
+              <w:rPr>
+                <w:rFonts w:ascii="Arial" w:eastAsia="Times New Roman" w:hAnsi="Arial" w:cs="Arial"/>
+                <w:color w:val="000000"/>
+                <w:sz w:val="24"/>
+                <w:szCs w:val="24"/>
+                <w:lang w:val="en-US" w:eastAsia="es-ES"/>
+              </w:rPr>
+              <w:t>i</w:t>
+            </w:r>
+            <w:proofErr w:type="spellEnd"/>
+            <w:r>
+              <w:rPr>
+                <w:rFonts w:ascii="Arial" w:eastAsia="Times New Roman" w:hAnsi="Arial" w:cs="Arial"/>
+                <w:color w:val="000000"/>
+                <w:sz w:val="24"/>
+                <w:szCs w:val="24"/>
+                <w:lang w:val="en-US" w:eastAsia="es-ES"/>
+              </w:rPr>
+              <w:t>&gt;</w:t>
             </w:r>
           </w:p>
         </w:tc>
@@ -6906,7 +7065,51 @@
                 <w:szCs w:val="24"/>
                 <w:lang w:val="en-US" w:eastAsia="es-ES"/>
               </w:rPr>
-              <w:t>&lt;i class="fab fa-google-plus-g"&gt;&lt;/i&gt;</w:t>
+              <w:t>&lt;</w:t>
+            </w:r>
+            <w:proofErr w:type="spellStart"/>
+            <w:r>
+              <w:rPr>
+                <w:rFonts w:ascii="Arial" w:eastAsia="Times New Roman" w:hAnsi="Arial" w:cs="Arial"/>
+                <w:color w:val="000000"/>
+                <w:sz w:val="24"/>
+                <w:szCs w:val="24"/>
+                <w:lang w:val="en-US" w:eastAsia="es-ES"/>
+              </w:rPr>
+              <w:t>i</w:t>
+            </w:r>
+            <w:proofErr w:type="spellEnd"/>
+            <w:r>
+              <w:rPr>
+                <w:rFonts w:ascii="Arial" w:eastAsia="Times New Roman" w:hAnsi="Arial" w:cs="Arial"/>
+                <w:color w:val="000000"/>
+                <w:sz w:val="24"/>
+                <w:szCs w:val="24"/>
+                <w:lang w:val="en-US" w:eastAsia="es-ES"/>
+              </w:rPr>
+              <w:t xml:space="preserve"> class="fab fa-google-plus-g"&gt;&lt;/</w:t>
+            </w:r>
+            <w:proofErr w:type="spellStart"/>
+            <w:r>
+              <w:rPr>
+                <w:rFonts w:ascii="Arial" w:eastAsia="Times New Roman" w:hAnsi="Arial" w:cs="Arial"/>
+                <w:color w:val="000000"/>
+                <w:sz w:val="24"/>
+                <w:szCs w:val="24"/>
+                <w:lang w:val="en-US" w:eastAsia="es-ES"/>
+              </w:rPr>
+              <w:t>i</w:t>
+            </w:r>
+            <w:proofErr w:type="spellEnd"/>
+            <w:r>
+              <w:rPr>
+                <w:rFonts w:ascii="Arial" w:eastAsia="Times New Roman" w:hAnsi="Arial" w:cs="Arial"/>
+                <w:color w:val="000000"/>
+                <w:sz w:val="24"/>
+                <w:szCs w:val="24"/>
+                <w:lang w:val="en-US" w:eastAsia="es-ES"/>
+              </w:rPr>
+              <w:t>&gt;</w:t>
             </w:r>
           </w:p>
         </w:tc>
@@ -6942,6 +7145,7 @@
                 <w:lang w:eastAsia="es-ES"/>
               </w:rPr>
             </w:pPr>
+            <w:proofErr w:type="spellStart"/>
             <w:r>
               <w:rPr>
                 <w:rFonts w:ascii="Arial" w:eastAsia="Times New Roman" w:hAnsi="Arial" w:cs="Arial"/>
@@ -6954,6 +7158,7 @@
               </w:rPr>
               <w:t>Linkedin</w:t>
             </w:r>
+            <w:proofErr w:type="spellEnd"/>
           </w:p>
         </w:tc>
         <w:tc>
@@ -7079,7 +7284,73 @@
                 <w:szCs w:val="24"/>
                 <w:lang w:val="en-US" w:eastAsia="es-ES"/>
               </w:rPr>
-              <w:t>&lt;i class="fab fa-linkedin-in"&gt;&lt;/i&gt;</w:t>
+              <w:t>&lt;</w:t>
+            </w:r>
+            <w:proofErr w:type="spellStart"/>
+            <w:r>
+              <w:rPr>
+                <w:rFonts w:ascii="Arial" w:eastAsia="Times New Roman" w:hAnsi="Arial" w:cs="Arial"/>
+                <w:color w:val="000000"/>
+                <w:sz w:val="24"/>
+                <w:szCs w:val="24"/>
+                <w:lang w:val="en-US" w:eastAsia="es-ES"/>
+              </w:rPr>
+              <w:t>i</w:t>
+            </w:r>
+            <w:proofErr w:type="spellEnd"/>
+            <w:r>
+              <w:rPr>
+                <w:rFonts w:ascii="Arial" w:eastAsia="Times New Roman" w:hAnsi="Arial" w:cs="Arial"/>
+                <w:color w:val="000000"/>
+                <w:sz w:val="24"/>
+                <w:szCs w:val="24"/>
+                <w:lang w:val="en-US" w:eastAsia="es-ES"/>
+              </w:rPr>
+              <w:t xml:space="preserve"> class="fab fa-</w:t>
+            </w:r>
+            <w:proofErr w:type="spellStart"/>
+            <w:r>
+              <w:rPr>
+                <w:rFonts w:ascii="Arial" w:eastAsia="Times New Roman" w:hAnsi="Arial" w:cs="Arial"/>
+                <w:color w:val="000000"/>
+                <w:sz w:val="24"/>
+                <w:szCs w:val="24"/>
+                <w:lang w:val="en-US" w:eastAsia="es-ES"/>
+              </w:rPr>
+              <w:t>linkedin</w:t>
+            </w:r>
+            <w:proofErr w:type="spellEnd"/>
+            <w:r>
+              <w:rPr>
+                <w:rFonts w:ascii="Arial" w:eastAsia="Times New Roman" w:hAnsi="Arial" w:cs="Arial"/>
+                <w:color w:val="000000"/>
+                <w:sz w:val="24"/>
+                <w:szCs w:val="24"/>
+                <w:lang w:val="en-US" w:eastAsia="es-ES"/>
+              </w:rPr>
+              <w:t>-in"&gt;&lt;/</w:t>
+            </w:r>
+            <w:proofErr w:type="spellStart"/>
+            <w:r>
+              <w:rPr>
+                <w:rFonts w:ascii="Arial" w:eastAsia="Times New Roman" w:hAnsi="Arial" w:cs="Arial"/>
+                <w:color w:val="000000"/>
+                <w:sz w:val="24"/>
+                <w:szCs w:val="24"/>
+                <w:lang w:val="en-US" w:eastAsia="es-ES"/>
+              </w:rPr>
+              <w:t>i</w:t>
+            </w:r>
+            <w:proofErr w:type="spellEnd"/>
+            <w:r>
+              <w:rPr>
+                <w:rFonts w:ascii="Arial" w:eastAsia="Times New Roman" w:hAnsi="Arial" w:cs="Arial"/>
+                <w:color w:val="000000"/>
+                <w:sz w:val="24"/>
+                <w:szCs w:val="24"/>
+                <w:lang w:val="en-US" w:eastAsia="es-ES"/>
+              </w:rPr>
+              <w:t>&gt;</w:t>
             </w:r>
           </w:p>
         </w:tc>
@@ -7255,7 +7526,51 @@
                 <w:szCs w:val="24"/>
                 <w:lang w:val="en-US" w:eastAsia="es-ES"/>
               </w:rPr>
-              <w:t>&lt;i class="fab fa-twitter"&gt;&lt;/i&gt;</w:t>
+              <w:t>&lt;</w:t>
+            </w:r>
+            <w:proofErr w:type="spellStart"/>
+            <w:r>
+              <w:rPr>
+                <w:rFonts w:ascii="Arial" w:eastAsia="Times New Roman" w:hAnsi="Arial" w:cs="Arial"/>
+                <w:color w:val="000000"/>
+                <w:sz w:val="24"/>
+                <w:szCs w:val="24"/>
+                <w:lang w:val="en-US" w:eastAsia="es-ES"/>
+              </w:rPr>
+              <w:t>i</w:t>
+            </w:r>
+            <w:proofErr w:type="spellEnd"/>
+            <w:r>
+              <w:rPr>
+                <w:rFonts w:ascii="Arial" w:eastAsia="Times New Roman" w:hAnsi="Arial" w:cs="Arial"/>
+                <w:color w:val="000000"/>
+                <w:sz w:val="24"/>
+                <w:szCs w:val="24"/>
+                <w:lang w:val="en-US" w:eastAsia="es-ES"/>
+              </w:rPr>
+              <w:t xml:space="preserve"> class="fab fa-twitter"&gt;&lt;/</w:t>
+            </w:r>
+            <w:proofErr w:type="spellStart"/>
+            <w:r>
+              <w:rPr>
+                <w:rFonts w:ascii="Arial" w:eastAsia="Times New Roman" w:hAnsi="Arial" w:cs="Arial"/>
+                <w:color w:val="000000"/>
+                <w:sz w:val="24"/>
+                <w:szCs w:val="24"/>
+                <w:lang w:val="en-US" w:eastAsia="es-ES"/>
+              </w:rPr>
+              <w:t>i</w:t>
+            </w:r>
+            <w:proofErr w:type="spellEnd"/>
+            <w:r>
+              <w:rPr>
+                <w:rFonts w:ascii="Arial" w:eastAsia="Times New Roman" w:hAnsi="Arial" w:cs="Arial"/>
+                <w:color w:val="000000"/>
+                <w:sz w:val="24"/>
+                <w:szCs w:val="24"/>
+                <w:lang w:val="en-US" w:eastAsia="es-ES"/>
+              </w:rPr>
+              <w:t>&gt;</w:t>
             </w:r>
           </w:p>
         </w:tc>
@@ -7481,7 +7796,61 @@
                 <w:color w:val="000000"/>
                 <w:lang w:val="en-US" w:eastAsia="es-ES"/>
               </w:rPr>
-              <w:t>&lt;i class="fas fa-user-circle"&gt;&lt;/i&gt;</w:t>
+              <w:t>&lt;</w:t>
+            </w:r>
+            <w:proofErr w:type="spellStart"/>
+            <w:r>
+              <w:rPr>
+                <w:rFonts w:ascii="Arial" w:eastAsia="Times New Roman" w:hAnsi="Arial" w:cs="Arial"/>
+                <w:color w:val="000000"/>
+                <w:lang w:val="en-US" w:eastAsia="es-ES"/>
+              </w:rPr>
+              <w:t>i</w:t>
+            </w:r>
+            <w:proofErr w:type="spellEnd"/>
+            <w:r>
+              <w:rPr>
+                <w:rFonts w:ascii="Arial" w:eastAsia="Times New Roman" w:hAnsi="Arial" w:cs="Arial"/>
+                <w:color w:val="000000"/>
+                <w:lang w:val="en-US" w:eastAsia="es-ES"/>
+              </w:rPr>
+              <w:t xml:space="preserve"> class="</w:t>
+            </w:r>
+            <w:proofErr w:type="spellStart"/>
+            <w:r>
+              <w:rPr>
+                <w:rFonts w:ascii="Arial" w:eastAsia="Times New Roman" w:hAnsi="Arial" w:cs="Arial"/>
+                <w:color w:val="000000"/>
+                <w:lang w:val="en-US" w:eastAsia="es-ES"/>
+              </w:rPr>
+              <w:t>fas</w:t>
+            </w:r>
+            <w:proofErr w:type="spellEnd"/>
+            <w:r>
+              <w:rPr>
+                <w:rFonts w:ascii="Arial" w:eastAsia="Times New Roman" w:hAnsi="Arial" w:cs="Arial"/>
+                <w:color w:val="000000"/>
+                <w:lang w:val="en-US" w:eastAsia="es-ES"/>
+              </w:rPr>
+              <w:t xml:space="preserve"> fa-user-circle"&gt;&lt;/</w:t>
+            </w:r>
+            <w:proofErr w:type="spellStart"/>
+            <w:r>
+              <w:rPr>
+                <w:rFonts w:ascii="Arial" w:eastAsia="Times New Roman" w:hAnsi="Arial" w:cs="Arial"/>
+                <w:color w:val="000000"/>
+                <w:lang w:val="en-US" w:eastAsia="es-ES"/>
+              </w:rPr>
+              <w:t>i</w:t>
+            </w:r>
+            <w:proofErr w:type="spellEnd"/>
+            <w:r>
+              <w:rPr>
+                <w:rFonts w:ascii="Arial" w:eastAsia="Times New Roman" w:hAnsi="Arial" w:cs="Arial"/>
+                <w:color w:val="000000"/>
+                <w:lang w:val="en-US" w:eastAsia="es-ES"/>
+              </w:rPr>
+              <w:t>&gt;</w:t>
             </w:r>
           </w:p>
         </w:tc>
@@ -7661,7 +8030,61 @@
                 <w:color w:val="000000"/>
                 <w:lang w:val="en-US" w:eastAsia="es-ES"/>
               </w:rPr>
-              <w:t>&lt;i class="fas fa-phone-volume"&gt;&lt;/i&gt;</w:t>
+              <w:t>&lt;</w:t>
+            </w:r>
+            <w:proofErr w:type="spellStart"/>
+            <w:r>
+              <w:rPr>
+                <w:rFonts w:ascii="Arial" w:eastAsia="Times New Roman" w:hAnsi="Arial" w:cs="Arial"/>
+                <w:color w:val="000000"/>
+                <w:lang w:val="en-US" w:eastAsia="es-ES"/>
+              </w:rPr>
+              <w:t>i</w:t>
+            </w:r>
+            <w:proofErr w:type="spellEnd"/>
+            <w:r>
+              <w:rPr>
+                <w:rFonts w:ascii="Arial" w:eastAsia="Times New Roman" w:hAnsi="Arial" w:cs="Arial"/>
+                <w:color w:val="000000"/>
+                <w:lang w:val="en-US" w:eastAsia="es-ES"/>
+              </w:rPr>
+              <w:t xml:space="preserve"> class="</w:t>
+            </w:r>
+            <w:proofErr w:type="spellStart"/>
+            <w:r>
+              <w:rPr>
+                <w:rFonts w:ascii="Arial" w:eastAsia="Times New Roman" w:hAnsi="Arial" w:cs="Arial"/>
+                <w:color w:val="000000"/>
+                <w:lang w:val="en-US" w:eastAsia="es-ES"/>
+              </w:rPr>
+              <w:t>fas</w:t>
+            </w:r>
+            <w:proofErr w:type="spellEnd"/>
+            <w:r>
+              <w:rPr>
+                <w:rFonts w:ascii="Arial" w:eastAsia="Times New Roman" w:hAnsi="Arial" w:cs="Arial"/>
+                <w:color w:val="000000"/>
+                <w:lang w:val="en-US" w:eastAsia="es-ES"/>
+              </w:rPr>
+              <w:t xml:space="preserve"> fa-phone-volume"&gt;&lt;/</w:t>
+            </w:r>
+            <w:proofErr w:type="spellStart"/>
+            <w:r>
+              <w:rPr>
+                <w:rFonts w:ascii="Arial" w:eastAsia="Times New Roman" w:hAnsi="Arial" w:cs="Arial"/>
+                <w:color w:val="000000"/>
+                <w:lang w:val="en-US" w:eastAsia="es-ES"/>
+              </w:rPr>
+              <w:t>i</w:t>
+            </w:r>
+            <w:proofErr w:type="spellEnd"/>
+            <w:r>
+              <w:rPr>
+                <w:rFonts w:ascii="Arial" w:eastAsia="Times New Roman" w:hAnsi="Arial" w:cs="Arial"/>
+                <w:color w:val="000000"/>
+                <w:lang w:val="en-US" w:eastAsia="es-ES"/>
+              </w:rPr>
+              <w:t>&gt;</w:t>
             </w:r>
           </w:p>
         </w:tc>
@@ -7841,7 +8264,43 @@
                 <w:color w:val="000000"/>
                 <w:lang w:val="en-US" w:eastAsia="es-ES"/>
               </w:rPr>
-              <w:t>&lt;i class="far fa-envelope"&gt;&lt;/i&gt;</w:t>
+              <w:t>&lt;</w:t>
+            </w:r>
+            <w:proofErr w:type="spellStart"/>
+            <w:r>
+              <w:rPr>
+                <w:rFonts w:ascii="Arial" w:eastAsia="Times New Roman" w:hAnsi="Arial" w:cs="Arial"/>
+                <w:color w:val="000000"/>
+                <w:lang w:val="en-US" w:eastAsia="es-ES"/>
+              </w:rPr>
+              <w:t>i</w:t>
+            </w:r>
+            <w:proofErr w:type="spellEnd"/>
+            <w:r>
+              <w:rPr>
+                <w:rFonts w:ascii="Arial" w:eastAsia="Times New Roman" w:hAnsi="Arial" w:cs="Arial"/>
+                <w:color w:val="000000"/>
+                <w:lang w:val="en-US" w:eastAsia="es-ES"/>
+              </w:rPr>
+              <w:t xml:space="preserve"> class="far fa-envelope"&gt;&lt;/</w:t>
+            </w:r>
+            <w:proofErr w:type="spellStart"/>
+            <w:r>
+              <w:rPr>
+                <w:rFonts w:ascii="Arial" w:eastAsia="Times New Roman" w:hAnsi="Arial" w:cs="Arial"/>
+                <w:color w:val="000000"/>
+                <w:lang w:val="en-US" w:eastAsia="es-ES"/>
+              </w:rPr>
+              <w:t>i</w:t>
+            </w:r>
+            <w:proofErr w:type="spellEnd"/>
+            <w:r>
+              <w:rPr>
+                <w:rFonts w:ascii="Arial" w:eastAsia="Times New Roman" w:hAnsi="Arial" w:cs="Arial"/>
+                <w:color w:val="000000"/>
+                <w:lang w:val="en-US" w:eastAsia="es-ES"/>
+              </w:rPr>
+              <w:t>&gt;</w:t>
             </w:r>
           </w:p>
         </w:tc>
@@ -8017,7 +8476,61 @@
                 <w:color w:val="000000"/>
                 <w:lang w:val="en-US" w:eastAsia="es-ES"/>
               </w:rPr>
-              <w:t>&lt;i class="fas fa-graduation-cap"&gt;&lt;/i&gt;</w:t>
+              <w:t>&lt;</w:t>
+            </w:r>
+            <w:proofErr w:type="spellStart"/>
+            <w:r>
+              <w:rPr>
+                <w:rFonts w:ascii="Arial" w:eastAsia="Times New Roman" w:hAnsi="Arial" w:cs="Arial"/>
+                <w:color w:val="000000"/>
+                <w:lang w:val="en-US" w:eastAsia="es-ES"/>
+              </w:rPr>
+              <w:t>i</w:t>
+            </w:r>
+            <w:proofErr w:type="spellEnd"/>
+            <w:r>
+              <w:rPr>
+                <w:rFonts w:ascii="Arial" w:eastAsia="Times New Roman" w:hAnsi="Arial" w:cs="Arial"/>
+                <w:color w:val="000000"/>
+                <w:lang w:val="en-US" w:eastAsia="es-ES"/>
+              </w:rPr>
+              <w:t xml:space="preserve"> class="</w:t>
+            </w:r>
+            <w:proofErr w:type="spellStart"/>
+            <w:r>
+              <w:rPr>
+                <w:rFonts w:ascii="Arial" w:eastAsia="Times New Roman" w:hAnsi="Arial" w:cs="Arial"/>
+                <w:color w:val="000000"/>
+                <w:lang w:val="en-US" w:eastAsia="es-ES"/>
+              </w:rPr>
+              <w:t>fas</w:t>
+            </w:r>
+            <w:proofErr w:type="spellEnd"/>
+            <w:r>
+              <w:rPr>
+                <w:rFonts w:ascii="Arial" w:eastAsia="Times New Roman" w:hAnsi="Arial" w:cs="Arial"/>
+                <w:color w:val="000000"/>
+                <w:lang w:val="en-US" w:eastAsia="es-ES"/>
+              </w:rPr>
+              <w:t xml:space="preserve"> fa-graduation-cap"&gt;&lt;/</w:t>
+            </w:r>
+            <w:proofErr w:type="spellStart"/>
+            <w:r>
+              <w:rPr>
+                <w:rFonts w:ascii="Arial" w:eastAsia="Times New Roman" w:hAnsi="Arial" w:cs="Arial"/>
+                <w:color w:val="000000"/>
+                <w:lang w:val="en-US" w:eastAsia="es-ES"/>
+              </w:rPr>
+              <w:t>i</w:t>
+            </w:r>
+            <w:proofErr w:type="spellEnd"/>
+            <w:r>
+              <w:rPr>
+                <w:rFonts w:ascii="Arial" w:eastAsia="Times New Roman" w:hAnsi="Arial" w:cs="Arial"/>
+                <w:color w:val="000000"/>
+                <w:lang w:val="en-US" w:eastAsia="es-ES"/>
+              </w:rPr>
+              <w:t>&gt;</w:t>
             </w:r>
           </w:p>
         </w:tc>
@@ -8187,7 +8700,61 @@
                 <w:color w:val="000000"/>
                 <w:lang w:val="en-US" w:eastAsia="es-ES"/>
               </w:rPr>
-              <w:t>&lt;i class="fas fa-file-alt"&gt;&lt;/i&gt;</w:t>
+              <w:t>&lt;</w:t>
+            </w:r>
+            <w:proofErr w:type="spellStart"/>
+            <w:r>
+              <w:rPr>
+                <w:rFonts w:ascii="Arial" w:eastAsia="Times New Roman" w:hAnsi="Arial" w:cs="Arial"/>
+                <w:color w:val="000000"/>
+                <w:lang w:val="en-US" w:eastAsia="es-ES"/>
+              </w:rPr>
+              <w:t>i</w:t>
+            </w:r>
+            <w:proofErr w:type="spellEnd"/>
+            <w:r>
+              <w:rPr>
+                <w:rFonts w:ascii="Arial" w:eastAsia="Times New Roman" w:hAnsi="Arial" w:cs="Arial"/>
+                <w:color w:val="000000"/>
+                <w:lang w:val="en-US" w:eastAsia="es-ES"/>
+              </w:rPr>
+              <w:t xml:space="preserve"> class="</w:t>
+            </w:r>
+            <w:proofErr w:type="spellStart"/>
+            <w:r>
+              <w:rPr>
+                <w:rFonts w:ascii="Arial" w:eastAsia="Times New Roman" w:hAnsi="Arial" w:cs="Arial"/>
+                <w:color w:val="000000"/>
+                <w:lang w:val="en-US" w:eastAsia="es-ES"/>
+              </w:rPr>
+              <w:t>fas</w:t>
+            </w:r>
+            <w:proofErr w:type="spellEnd"/>
+            <w:r>
+              <w:rPr>
+                <w:rFonts w:ascii="Arial" w:eastAsia="Times New Roman" w:hAnsi="Arial" w:cs="Arial"/>
+                <w:color w:val="000000"/>
+                <w:lang w:val="en-US" w:eastAsia="es-ES"/>
+              </w:rPr>
+              <w:t xml:space="preserve"> fa-file-alt"&gt;&lt;/</w:t>
+            </w:r>
+            <w:proofErr w:type="spellStart"/>
+            <w:r>
+              <w:rPr>
+                <w:rFonts w:ascii="Arial" w:eastAsia="Times New Roman" w:hAnsi="Arial" w:cs="Arial"/>
+                <w:color w:val="000000"/>
+                <w:lang w:val="en-US" w:eastAsia="es-ES"/>
+              </w:rPr>
+              <w:t>i</w:t>
+            </w:r>
+            <w:proofErr w:type="spellEnd"/>
+            <w:r>
+              <w:rPr>
+                <w:rFonts w:ascii="Arial" w:eastAsia="Times New Roman" w:hAnsi="Arial" w:cs="Arial"/>
+                <w:color w:val="000000"/>
+                <w:lang w:val="en-US" w:eastAsia="es-ES"/>
+              </w:rPr>
+              <w:t>&gt;</w:t>
             </w:r>
           </w:p>
         </w:tc>
@@ -8357,7 +8924,61 @@
                 <w:color w:val="000000"/>
                 <w:lang w:val="en-US" w:eastAsia="es-ES"/>
               </w:rPr>
-              <w:t>&lt;i class="fas fa-child"&gt;&lt;/i&gt;</w:t>
+              <w:t>&lt;</w:t>
+            </w:r>
+            <w:proofErr w:type="spellStart"/>
+            <w:r>
+              <w:rPr>
+                <w:rFonts w:ascii="Arial" w:eastAsia="Times New Roman" w:hAnsi="Arial" w:cs="Arial"/>
+                <w:color w:val="000000"/>
+                <w:lang w:val="en-US" w:eastAsia="es-ES"/>
+              </w:rPr>
+              <w:t>i</w:t>
+            </w:r>
+            <w:proofErr w:type="spellEnd"/>
+            <w:r>
+              <w:rPr>
+                <w:rFonts w:ascii="Arial" w:eastAsia="Times New Roman" w:hAnsi="Arial" w:cs="Arial"/>
+                <w:color w:val="000000"/>
+                <w:lang w:val="en-US" w:eastAsia="es-ES"/>
+              </w:rPr>
+              <w:t xml:space="preserve"> class="</w:t>
+            </w:r>
+            <w:proofErr w:type="spellStart"/>
+            <w:r>
+              <w:rPr>
+                <w:rFonts w:ascii="Arial" w:eastAsia="Times New Roman" w:hAnsi="Arial" w:cs="Arial"/>
+                <w:color w:val="000000"/>
+                <w:lang w:val="en-US" w:eastAsia="es-ES"/>
+              </w:rPr>
+              <w:t>fas</w:t>
+            </w:r>
+            <w:proofErr w:type="spellEnd"/>
+            <w:r>
+              <w:rPr>
+                <w:rFonts w:ascii="Arial" w:eastAsia="Times New Roman" w:hAnsi="Arial" w:cs="Arial"/>
+                <w:color w:val="000000"/>
+                <w:lang w:val="en-US" w:eastAsia="es-ES"/>
+              </w:rPr>
+              <w:t xml:space="preserve"> fa-child"&gt;&lt;/</w:t>
+            </w:r>
+            <w:proofErr w:type="spellStart"/>
+            <w:r>
+              <w:rPr>
+                <w:rFonts w:ascii="Arial" w:eastAsia="Times New Roman" w:hAnsi="Arial" w:cs="Arial"/>
+                <w:color w:val="000000"/>
+                <w:lang w:val="en-US" w:eastAsia="es-ES"/>
+              </w:rPr>
+              <w:t>i</w:t>
+            </w:r>
+            <w:proofErr w:type="spellEnd"/>
+            <w:r>
+              <w:rPr>
+                <w:rFonts w:ascii="Arial" w:eastAsia="Times New Roman" w:hAnsi="Arial" w:cs="Arial"/>
+                <w:color w:val="000000"/>
+                <w:lang w:val="en-US" w:eastAsia="es-ES"/>
+              </w:rPr>
+              <w:t>&gt;</w:t>
             </w:r>
           </w:p>
         </w:tc>
@@ -8527,7 +9148,61 @@
                 <w:color w:val="000000"/>
                 <w:lang w:val="en-US" w:eastAsia="es-ES"/>
               </w:rPr>
-              <w:t>&lt;i class="fas fa-arrow-up"&gt;&lt;/i&gt;</w:t>
+              <w:t>&lt;</w:t>
+            </w:r>
+            <w:proofErr w:type="spellStart"/>
+            <w:r>
+              <w:rPr>
+                <w:rFonts w:ascii="Arial" w:eastAsia="Times New Roman" w:hAnsi="Arial" w:cs="Arial"/>
+                <w:color w:val="000000"/>
+                <w:lang w:val="en-US" w:eastAsia="es-ES"/>
+              </w:rPr>
+              <w:t>i</w:t>
+            </w:r>
+            <w:proofErr w:type="spellEnd"/>
+            <w:r>
+              <w:rPr>
+                <w:rFonts w:ascii="Arial" w:eastAsia="Times New Roman" w:hAnsi="Arial" w:cs="Arial"/>
+                <w:color w:val="000000"/>
+                <w:lang w:val="en-US" w:eastAsia="es-ES"/>
+              </w:rPr>
+              <w:t xml:space="preserve"> class="</w:t>
+            </w:r>
+            <w:proofErr w:type="spellStart"/>
+            <w:r>
+              <w:rPr>
+                <w:rFonts w:ascii="Arial" w:eastAsia="Times New Roman" w:hAnsi="Arial" w:cs="Arial"/>
+                <w:color w:val="000000"/>
+                <w:lang w:val="en-US" w:eastAsia="es-ES"/>
+              </w:rPr>
+              <w:t>fas</w:t>
+            </w:r>
+            <w:proofErr w:type="spellEnd"/>
+            <w:r>
+              <w:rPr>
+                <w:rFonts w:ascii="Arial" w:eastAsia="Times New Roman" w:hAnsi="Arial" w:cs="Arial"/>
+                <w:color w:val="000000"/>
+                <w:lang w:val="en-US" w:eastAsia="es-ES"/>
+              </w:rPr>
+              <w:t xml:space="preserve"> fa-arrow-up"&gt;&lt;/</w:t>
+            </w:r>
+            <w:proofErr w:type="spellStart"/>
+            <w:r>
+              <w:rPr>
+                <w:rFonts w:ascii="Arial" w:eastAsia="Times New Roman" w:hAnsi="Arial" w:cs="Arial"/>
+                <w:color w:val="000000"/>
+                <w:lang w:val="en-US" w:eastAsia="es-ES"/>
+              </w:rPr>
+              <w:t>i</w:t>
+            </w:r>
+            <w:proofErr w:type="spellEnd"/>
+            <w:r>
+              <w:rPr>
+                <w:rFonts w:ascii="Arial" w:eastAsia="Times New Roman" w:hAnsi="Arial" w:cs="Arial"/>
+                <w:color w:val="000000"/>
+                <w:lang w:val="en-US" w:eastAsia="es-ES"/>
+              </w:rPr>
+              <w:t>&gt;</w:t>
             </w:r>
           </w:p>
         </w:tc>
@@ -8650,6 +9325,7 @@
         </w:rPr>
         <w:t xml:space="preserve"> la clase </w:t>
       </w:r>
+      <w:proofErr w:type="spellStart"/>
       <w:r>
         <w:rPr>
           <w:b/>
@@ -8657,7 +9333,17 @@
           <w:sz w:val="24"/>
           <w:szCs w:val="24"/>
         </w:rPr>
-        <w:t>img-fluid</w:t>
+        <w:t>img</w:t>
+      </w:r>
+      <w:proofErr w:type="spellEnd"/>
+      <w:r>
+        <w:rPr>
+          <w:b/>
+          <w:bCs/>
+          <w:sz w:val="24"/>
+          <w:szCs w:val="24"/>
+        </w:rPr>
+        <w:t>-fluid</w:t>
       </w:r>
       <w:r>
         <w:rPr>
@@ -8758,6 +9444,7 @@
                 <w:lang w:eastAsia="es-ES"/>
               </w:rPr>
             </w:pPr>
+            <w:proofErr w:type="spellStart"/>
             <w:r>
               <w:rPr>
                 <w:rFonts w:ascii="Arial" w:eastAsia="Times New Roman" w:hAnsi="Arial" w:cs="Arial"/>
@@ -8770,6 +9457,7 @@
               </w:rPr>
               <w:t>Width</w:t>
             </w:r>
+            <w:proofErr w:type="spellEnd"/>
           </w:p>
         </w:tc>
         <w:tc>
@@ -8801,6 +9489,7 @@
                 <w:lang w:eastAsia="es-ES"/>
               </w:rPr>
             </w:pPr>
+            <w:proofErr w:type="spellStart"/>
             <w:r>
               <w:rPr>
                 <w:rFonts w:ascii="Arial" w:eastAsia="Times New Roman" w:hAnsi="Arial" w:cs="Arial"/>
@@ -8813,6 +9502,7 @@
               </w:rPr>
               <w:t>height</w:t>
             </w:r>
+            <w:proofErr w:type="spellEnd"/>
           </w:p>
         </w:tc>
         <w:tc>
@@ -9026,8 +9716,19 @@
                 <w:szCs w:val="24"/>
                 <w:lang w:eastAsia="es-ES"/>
               </w:rPr>
-              <w:t>Imagen fixed</w:t>
-            </w:r>
+              <w:t xml:space="preserve">Imagen </w:t>
+            </w:r>
+            <w:proofErr w:type="spellStart"/>
+            <w:r>
+              <w:rPr>
+                <w:rFonts w:ascii="Times New Roman" w:eastAsia="Times New Roman" w:hAnsi="Times New Roman" w:cs="Times New Roman"/>
+                <w:sz w:val="24"/>
+                <w:szCs w:val="24"/>
+                <w:lang w:eastAsia="es-ES"/>
+              </w:rPr>
+              <w:t>fixed</w:t>
+            </w:r>
+            <w:proofErr w:type="spellEnd"/>
           </w:p>
           <w:p>
             <w:pPr>
@@ -9040,6 +9741,7 @@
                 <w:lang w:eastAsia="es-ES"/>
               </w:rPr>
             </w:pPr>
+            <w:proofErr w:type="spellStart"/>
             <w:r>
               <w:rPr>
                 <w:rFonts w:ascii="Times New Roman" w:eastAsia="Times New Roman" w:hAnsi="Times New Roman" w:cs="Times New Roman"/>
@@ -9049,6 +9751,7 @@
               </w:rPr>
               <w:t>Cover</w:t>
             </w:r>
+            <w:proofErr w:type="spellEnd"/>
           </w:p>
         </w:tc>
       </w:tr>
@@ -9172,6 +9875,7 @@
         </w:rPr>
         <w:t xml:space="preserve">El </w:t>
       </w:r>
+      <w:proofErr w:type="spellStart"/>
       <w:r>
         <w:rPr>
           <w:sz w:val="24"/>
@@ -9179,6 +9883,7 @@
         </w:rPr>
         <w:t>label</w:t>
       </w:r>
+      <w:proofErr w:type="spellEnd"/>
       <w:r>
         <w:rPr>
           <w:sz w:val="24"/>
@@ -9270,7 +9975,23 @@
           <w:sz w:val="24"/>
           <w:szCs w:val="24"/>
         </w:rPr>
-        <w:t>Cuando se active el primer breakpoint todos los campos se colocarán uno debajo del anterior ocupando cada uno una fila completa.</w:t>
+        <w:t xml:space="preserve">Cuando se active el primer </w:t>
+      </w:r>
+      <w:proofErr w:type="spellStart"/>
+      <w:r>
+        <w:rPr>
+          <w:sz w:val="24"/>
+          <w:szCs w:val="24"/>
+        </w:rPr>
+        <w:t>breakpoint</w:t>
+      </w:r>
+      <w:proofErr w:type="spellEnd"/>
+      <w:r>
+        <w:rPr>
+          <w:sz w:val="24"/>
+          <w:szCs w:val="24"/>
+        </w:rPr>
+        <w:t xml:space="preserve"> todos los campos se colocarán uno debajo del anterior ocupando cada uno una fila completa.</w:t>
       </w:r>
     </w:p>
     <w:p>
@@ -9364,8 +10085,17 @@
           <w:sz w:val="24"/>
           <w:szCs w:val="24"/>
         </w:rPr>
-        <w:t>Cuando sufra un Breakpoint</w:t>
-      </w:r>
+        <w:t xml:space="preserve">Cuando sufra un </w:t>
+      </w:r>
+      <w:proofErr w:type="spellStart"/>
+      <w:r>
+        <w:rPr>
+          <w:sz w:val="24"/>
+          <w:szCs w:val="24"/>
+        </w:rPr>
+        <w:t>Breakpoint</w:t>
+      </w:r>
+      <w:proofErr w:type="spellEnd"/>
     </w:p>
     <w:p>
       <w:pPr>
@@ -9497,14 +10227,46 @@
           <w:sz w:val="24"/>
           <w:szCs w:val="24"/>
         </w:rPr>
-        <w:t xml:space="preserve">El contenido tiene una estructura vertical, por lo cual se va mostrando información según se vaya haciendo scroll hacia la parte </w:t>
-      </w:r>
-      <w:r>
-        <w:rPr>
-          <w:sz w:val="24"/>
-          <w:szCs w:val="24"/>
-        </w:rPr>
-        <w:t xml:space="preserve">inferior, los enlaces de navegación del header no envían a otra </w:t>
+        <w:t xml:space="preserve">El contenido tiene una estructura vertical, por lo cual se va mostrando información según se vaya haciendo </w:t>
+      </w:r>
+      <w:proofErr w:type="spellStart"/>
+      <w:r>
+        <w:rPr>
+          <w:sz w:val="24"/>
+          <w:szCs w:val="24"/>
+        </w:rPr>
+        <w:t>scroll</w:t>
+      </w:r>
+      <w:proofErr w:type="spellEnd"/>
+      <w:r>
+        <w:rPr>
+          <w:sz w:val="24"/>
+          <w:szCs w:val="24"/>
+        </w:rPr>
+        <w:t xml:space="preserve"> hacia la parte </w:t>
+      </w:r>
+      <w:r>
+        <w:rPr>
+          <w:sz w:val="24"/>
+          <w:szCs w:val="24"/>
+        </w:rPr>
+        <w:t xml:space="preserve">inferior, los enlaces de navegación del </w:t>
+      </w:r>
+      <w:proofErr w:type="spellStart"/>
+      <w:r>
+        <w:rPr>
+          <w:sz w:val="24"/>
+          <w:szCs w:val="24"/>
+        </w:rPr>
+        <w:t>header</w:t>
+      </w:r>
+      <w:proofErr w:type="spellEnd"/>
+      <w:r>
+        <w:rPr>
+          <w:sz w:val="24"/>
+          <w:szCs w:val="24"/>
+        </w:rPr>
+        <w:t xml:space="preserve"> no envían a otra </w:t>
       </w:r>
       <w:r>
         <w:rPr>
@@ -9525,8 +10287,17 @@
           <w:sz w:val="24"/>
           <w:szCs w:val="24"/>
         </w:rPr>
-        <w:t xml:space="preserve"> pagina</w:t>
-      </w:r>
+        <w:t xml:space="preserve"> </w:t>
+      </w:r>
+      <w:proofErr w:type="spellStart"/>
+      <w:r>
+        <w:rPr>
+          <w:sz w:val="24"/>
+          <w:szCs w:val="24"/>
+        </w:rPr>
+        <w:t>pagina</w:t>
+      </w:r>
+      <w:proofErr w:type="spellEnd"/>
       <w:r>
         <w:rPr>
           <w:sz w:val="24"/>
@@ -9547,7 +10318,23 @@
           <w:sz w:val="24"/>
           <w:szCs w:val="24"/>
         </w:rPr>
-        <w:t>También tendrá un botón para volver a la parte superior de la página que aparecerá cuando hagamos scroll hacia la parte inferior de la pagina</w:t>
+        <w:t xml:space="preserve">También tendrá un botón para volver a la parte superior de la página que aparecerá cuando hagamos </w:t>
+      </w:r>
+      <w:proofErr w:type="spellStart"/>
+      <w:r>
+        <w:rPr>
+          <w:sz w:val="24"/>
+          <w:szCs w:val="24"/>
+        </w:rPr>
+        <w:t>scroll</w:t>
+      </w:r>
+      <w:proofErr w:type="spellEnd"/>
+      <w:r>
+        <w:rPr>
+          <w:sz w:val="24"/>
+          <w:szCs w:val="24"/>
+        </w:rPr>
+        <w:t xml:space="preserve"> hacia la parte inferior de la pagina</w:t>
       </w:r>
     </w:p>
     <w:p/>
@@ -9692,7 +10479,23 @@
           <w:sz w:val="24"/>
           <w:szCs w:val="24"/>
         </w:rPr>
-        <w:t xml:space="preserve"> y un enlace para ver el Curriculum Vitae</w:t>
+        <w:t xml:space="preserve"> y un enlace para ver el </w:t>
+      </w:r>
+      <w:proofErr w:type="spellStart"/>
+      <w:r>
+        <w:rPr>
+          <w:sz w:val="24"/>
+          <w:szCs w:val="24"/>
+        </w:rPr>
+        <w:t>Curriculum</w:t>
+      </w:r>
+      <w:proofErr w:type="spellEnd"/>
+      <w:r>
+        <w:rPr>
+          <w:sz w:val="24"/>
+          <w:szCs w:val="24"/>
+        </w:rPr>
+        <w:t xml:space="preserve"> Vitae</w:t>
       </w:r>
     </w:p>
     <w:p>
@@ -9760,7 +10563,23 @@
           <w:sz w:val="24"/>
           <w:szCs w:val="24"/>
         </w:rPr>
-        <w:t>Este sitio web tiene un diseño responsivo con un breakpoint en 768px.</w:t>
+        <w:t xml:space="preserve">Este sitio web tiene un diseño responsivo con un </w:t>
+      </w:r>
+      <w:proofErr w:type="spellStart"/>
+      <w:r>
+        <w:rPr>
+          <w:sz w:val="24"/>
+          <w:szCs w:val="24"/>
+        </w:rPr>
+        <w:t>breakpoint</w:t>
+      </w:r>
+      <w:proofErr w:type="spellEnd"/>
+      <w:r>
+        <w:rPr>
+          <w:sz w:val="24"/>
+          <w:szCs w:val="24"/>
+        </w:rPr>
+        <w:t xml:space="preserve"> en 768px.</w:t>
       </w:r>
     </w:p>
     <w:p>
@@ -10034,10 +10853,12 @@
         </w:numPr>
       </w:pPr>
       <w:bookmarkStart w:id="19" w:name="_Toc65519943"/>
+      <w:proofErr w:type="gramStart"/>
       <w:r>
         <w:t>Menú hamburguesa</w:t>
       </w:r>
       <w:bookmarkEnd w:id="19"/>
+      <w:proofErr w:type="gramEnd"/>
     </w:p>
     <w:p/>
     <w:p>
@@ -10323,7 +11144,25 @@
                   <w:color w:val="1F497D" w:themeColor="text2"/>
                   <w:sz w:val="28"/>
                 </w:rPr>
-                <w:t>Cristian Fernandez Tirado</w:t>
+                <w:t xml:space="preserve">Cristian </w:t>
+              </w:r>
+              <w:proofErr w:type="spellStart"/>
+              <w:r>
+                <w:rPr>
+                  <w:b/>
+                  <w:color w:val="1F497D" w:themeColor="text2"/>
+                  <w:sz w:val="28"/>
+                </w:rPr>
+                <w:t>Fernandez</w:t>
+              </w:r>
+              <w:proofErr w:type="spellEnd"/>
+              <w:r>
+                <w:rPr>
+                  <w:b/>
+                  <w:color w:val="1F497D" w:themeColor="text2"/>
+                  <w:sz w:val="28"/>
+                </w:rPr>
+                <w:t xml:space="preserve"> Tirado</w:t>
               </w:r>
             </w:p>
           </w:tc>
@@ -12540,6 +13379,7 @@
     <w:rsid w:val="006266D8"/>
     <w:rsid w:val="007040C6"/>
     <w:rsid w:val="008717F4"/>
+    <w:rsid w:val="00962C80"/>
     <w:rsid w:val="00D71865"/>
     <w:rsid w:val="00EB764F"/>
   </w:rsids>

</xml_diff>